<commit_message>
feat: atualiza competências padrão e corrige placeholders nos templates de boletins
</commit_message>
<xml_diff>
--- a/core/templates/boletins/adolescentes_adultos.docx
+++ b/core/templates/boletins/adolescentes_adultos.docx
@@ -79,7 +79,21 @@
           <w:b/>
           <w:bCs/>
         </w:rPr>
-        <w:t xml:space="preserve"> &lt;&lt;Aluno&gt;&gt;</w:t>
+        <w:t xml:space="preserve"> &lt;&lt;</w:t>
+      </w:r>
+      <w:r>
+        <w:rPr>
+          <w:b/>
+          <w:bCs/>
+        </w:rPr>
+        <w:t>a</w:t>
+      </w:r>
+      <w:r>
+        <w:rPr>
+          <w:b/>
+          <w:bCs/>
+        </w:rPr>
+        <w:t>luno&gt;&gt;</w:t>
       </w:r>
       <w:r>
         <w:br/>
@@ -111,7 +125,14 @@
           <w:b/>
           <w:bCs/>
         </w:rPr>
-        <w:t>Nivel</w:t>
+        <w:t>n</w:t>
+      </w:r>
+      <w:r>
+        <w:rPr>
+          <w:b/>
+          <w:bCs/>
+        </w:rPr>
+        <w:t>ivel</w:t>
       </w:r>
       <w:proofErr w:type="spellEnd"/>
       <w:r>
@@ -170,7 +191,21 @@
           <w:b/>
           <w:bCs/>
         </w:rPr>
-        <w:t>&lt;&lt;Professor&gt;&gt;</w:t>
+        <w:t>&lt;&lt;</w:t>
+      </w:r>
+      <w:r>
+        <w:rPr>
+          <w:b/>
+          <w:bCs/>
+        </w:rPr>
+        <w:t>p</w:t>
+      </w:r>
+      <w:r>
+        <w:rPr>
+          <w:b/>
+          <w:bCs/>
+        </w:rPr>
+        <w:t>rofessor&gt;&gt;</w:t>
       </w:r>
       <w:r>
         <w:rPr>
@@ -394,12 +429,16 @@
               <w:spacing w:line="240" w:lineRule="auto"/>
               <w:jc w:val="center"/>
               <w:rPr>
+                <w:b/>
+                <w:bCs/>
                 <w:sz w:val="20"/>
                 <w:szCs w:val="20"/>
               </w:rPr>
             </w:pPr>
             <w:r>
               <w:rPr>
+                <w:b/>
+                <w:bCs/>
                 <w:sz w:val="20"/>
                 <w:szCs w:val="20"/>
               </w:rPr>
@@ -408,6 +447,8 @@
             <w:proofErr w:type="spellStart"/>
             <w:r>
               <w:rPr>
+                <w:b/>
+                <w:bCs/>
                 <w:sz w:val="20"/>
                 <w:szCs w:val="20"/>
               </w:rPr>
@@ -416,6 +457,8 @@
             <w:proofErr w:type="spellEnd"/>
             <w:r>
               <w:rPr>
+                <w:b/>
+                <w:bCs/>
                 <w:sz w:val="20"/>
                 <w:szCs w:val="20"/>
               </w:rPr>
@@ -472,12 +515,16 @@
               <w:spacing w:line="240" w:lineRule="auto"/>
               <w:jc w:val="center"/>
               <w:rPr>
+                <w:b/>
+                <w:bCs/>
                 <w:sz w:val="20"/>
                 <w:szCs w:val="20"/>
               </w:rPr>
             </w:pPr>
             <w:r>
               <w:rPr>
+                <w:b/>
+                <w:bCs/>
                 <w:sz w:val="20"/>
                 <w:szCs w:val="20"/>
               </w:rPr>
@@ -486,6 +533,8 @@
             <w:proofErr w:type="spellStart"/>
             <w:r>
               <w:rPr>
+                <w:b/>
+                <w:bCs/>
                 <w:sz w:val="20"/>
                 <w:szCs w:val="20"/>
               </w:rPr>
@@ -494,6 +543,8 @@
             <w:proofErr w:type="spellEnd"/>
             <w:r>
               <w:rPr>
+                <w:b/>
+                <w:bCs/>
                 <w:sz w:val="20"/>
                 <w:szCs w:val="20"/>
               </w:rPr>
@@ -580,59 +631,43 @@
             <w:pPr>
               <w:widowControl w:val="0"/>
               <w:spacing w:line="240" w:lineRule="auto"/>
-              <w:rPr>
+              <w:jc w:val="center"/>
+              <w:rPr>
+                <w:b/>
+                <w:bCs/>
                 <w:sz w:val="20"/>
                 <w:szCs w:val="20"/>
               </w:rPr>
             </w:pPr>
             <w:r>
               <w:rPr>
-                <w:sz w:val="20"/>
-                <w:szCs w:val="20"/>
-              </w:rPr>
-              <w:t>&lt;</w:t>
-            </w:r>
-            <w:r>
-              <w:rPr>
-                <w:sz w:val="20"/>
-                <w:szCs w:val="20"/>
-              </w:rPr>
-              <w:t>&lt;</w:t>
+                <w:b/>
+                <w:bCs/>
+                <w:sz w:val="20"/>
+                <w:szCs w:val="20"/>
+              </w:rPr>
+              <w:t>&lt;&lt;</w:t>
             </w:r>
             <w:proofErr w:type="spellStart"/>
             <w:r>
               <w:rPr>
-                <w:sz w:val="20"/>
-                <w:szCs w:val="20"/>
-              </w:rPr>
-              <w:t>avaliacoes_progresso</w:t>
+                <w:b/>
+                <w:bCs/>
+                <w:sz w:val="20"/>
+                <w:szCs w:val="20"/>
+              </w:rPr>
+              <w:t>avaliacoes_de_progresso</w:t>
             </w:r>
             <w:proofErr w:type="spellEnd"/>
             <w:r>
               <w:rPr>
-                <w:sz w:val="20"/>
-                <w:szCs w:val="20"/>
-              </w:rPr>
-              <w:t>&gt;</w:t>
-            </w:r>
-            <w:r>
-              <w:rPr>
-                <w:sz w:val="20"/>
-                <w:szCs w:val="20"/>
-              </w:rPr>
-              <w:t>&gt;</w:t>
-            </w:r>
-          </w:p>
-          <w:p>
-            <w:pPr>
-              <w:widowControl w:val="0"/>
-              <w:spacing w:line="240" w:lineRule="auto"/>
-              <w:jc w:val="center"/>
-              <w:rPr>
-                <w:sz w:val="20"/>
-                <w:szCs w:val="20"/>
-              </w:rPr>
-            </w:pPr>
+                <w:b/>
+                <w:bCs/>
+                <w:sz w:val="20"/>
+                <w:szCs w:val="20"/>
+              </w:rPr>
+              <w:t>&gt;&gt;</w:t>
+            </w:r>
           </w:p>
         </w:tc>
       </w:tr>
@@ -871,6 +906,38 @@
                 <w:shd w:val="clear" w:color="auto" w:fill="CCCCCC"/>
               </w:rPr>
             </w:pPr>
+            <w:r>
+              <w:rPr>
+                <w:b/>
+                <w:bCs/>
+                <w:sz w:val="32"/>
+                <w:szCs w:val="32"/>
+                <w:shd w:val="clear" w:color="auto" w:fill="CCCCCC"/>
+              </w:rPr>
+              <w:t>&lt;&lt;</w:t>
+            </w:r>
+            <w:proofErr w:type="spellStart"/>
+            <w:r>
+              <w:rPr>
+                <w:b/>
+                <w:bCs/>
+                <w:sz w:val="32"/>
+                <w:szCs w:val="32"/>
+                <w:shd w:val="clear" w:color="auto" w:fill="CCCCCC"/>
+              </w:rPr>
+              <w:t>nota_final</w:t>
+            </w:r>
+            <w:proofErr w:type="spellEnd"/>
+            <w:r>
+              <w:rPr>
+                <w:b/>
+                <w:bCs/>
+                <w:sz w:val="32"/>
+                <w:szCs w:val="32"/>
+                <w:shd w:val="clear" w:color="auto" w:fill="CCCCCC"/>
+              </w:rPr>
+              <w:t>&gt;&gt;</w:t>
+            </w:r>
           </w:p>
         </w:tc>
       </w:tr>
@@ -1849,6 +1916,7 @@
   <w:style w:type="character" w:default="1" w:styleId="Fontepargpadro">
     <w:name w:val="Default Paragraph Font"/>
     <w:uiPriority w:val="1"/>
+    <w:semiHidden/>
     <w:unhideWhenUsed/>
   </w:style>
   <w:style w:type="table" w:default="1" w:styleId="Tabelanormal">

</xml_diff>